<commit_message>
Rephrase mp3 player accessories in portable sound
</commit_message>
<xml_diff>
--- a/images/electronics/portable sound_&_vision/accessories/mp3 player accessories/all mp3 player accessories.docx
+++ b/images/electronics/portable sound_&_vision/accessories/mp3 player accessories/all mp3 player accessories.docx
@@ -72,7 +72,7 @@
                 <w:sz w:val="26"/>
                 <w:szCs w:val="26"/>
               </w:rPr>
-              <w:t xml:space="preserve">Anker 312 USB-C Charger 25W Supports Samsung </w:t>
+              <w:t xml:space="preserve">Anker 312 25W USB-C Charger, Samsung </w:t>
             </w:r>
             <w:proofErr w:type="spellStart"/>
             <w:r>
@@ -99,35 +99,27 @@
                 <w:sz w:val="26"/>
                 <w:szCs w:val="26"/>
               </w:rPr>
+              <w:t>PowerIQ</w:t>
+            </w:r>
+            <w:proofErr w:type="spellEnd"/>
+            <w:r>
+              <w:rPr>
+                <w:rFonts w:ascii="Leelawadee" w:hAnsi="Leelawadee" w:cs="Leelawadee"/>
+                <w:sz w:val="26"/>
+                <w:szCs w:val="26"/>
+              </w:rPr>
+              <w:t xml:space="preserve"> 3.0, </w:t>
+            </w:r>
+            <w:proofErr w:type="spellStart"/>
+            <w:r>
+              <w:rPr>
+                <w:rFonts w:ascii="Leelawadee" w:hAnsi="Leelawadee" w:cs="Leelawadee"/>
+                <w:sz w:val="26"/>
+                <w:szCs w:val="26"/>
+              </w:rPr>
               <w:t>MultiProtect</w:t>
             </w:r>
             <w:proofErr w:type="spellEnd"/>
-            <w:r>
-              <w:rPr>
-                <w:rFonts w:ascii="Leelawadee" w:hAnsi="Leelawadee" w:cs="Leelawadee"/>
-                <w:sz w:val="26"/>
-                <w:szCs w:val="26"/>
-              </w:rPr>
-              <w:t xml:space="preserve"> Protection, </w:t>
-            </w:r>
-            <w:proofErr w:type="spellStart"/>
-            <w:r>
-              <w:rPr>
-                <w:rFonts w:ascii="Leelawadee" w:hAnsi="Leelawadee" w:cs="Leelawadee"/>
-                <w:sz w:val="26"/>
-                <w:szCs w:val="26"/>
-              </w:rPr>
-              <w:t>PowerIQ</w:t>
-            </w:r>
-            <w:proofErr w:type="spellEnd"/>
-            <w:r>
-              <w:rPr>
-                <w:rFonts w:ascii="Leelawadee" w:hAnsi="Leelawadee" w:cs="Leelawadee"/>
-                <w:sz w:val="26"/>
-                <w:szCs w:val="26"/>
-              </w:rPr>
-              <w:t xml:space="preserve"> 3.0</w:t>
-            </w:r>
           </w:p>
           <w:p>
             <w:pPr>
@@ -286,6 +278,110 @@
                 <w:sz w:val="26"/>
                 <w:szCs w:val="26"/>
               </w:rPr>
+              <w:t xml:space="preserve">Connector Type: </w:t>
+            </w:r>
+            <w:r>
+              <w:rPr>
+                <w:rFonts w:ascii="Leelawadee" w:hAnsi="Leelawadee" w:cs="Leelawadee"/>
+                <w:sz w:val="26"/>
+                <w:szCs w:val="26"/>
+              </w:rPr>
+              <w:t>USB 3.0</w:t>
+            </w:r>
+          </w:p>
+          <w:p>
+            <w:pPr>
+              <w:spacing w:line="276" w:lineRule="auto"/>
+              <w:rPr>
+                <w:rFonts w:ascii="Leelawadee" w:hAnsi="Leelawadee" w:cs="Leelawadee"/>
+                <w:sz w:val="26"/>
+                <w:szCs w:val="26"/>
+              </w:rPr>
+            </w:pPr>
+            <w:r>
+              <w:rPr>
+                <w:rFonts w:ascii="Leelawadee" w:hAnsi="Leelawadee" w:cs="Leelawadee"/>
+                <w:sz w:val="26"/>
+                <w:szCs w:val="26"/>
+              </w:rPr>
+              <w:t xml:space="preserve">Cable Length: </w:t>
+            </w:r>
+            <w:r>
+              <w:rPr>
+                <w:rFonts w:ascii="Leelawadee" w:hAnsi="Leelawadee" w:cs="Leelawadee"/>
+                <w:sz w:val="26"/>
+                <w:szCs w:val="26"/>
+              </w:rPr>
+              <w:t>1 Meters</w:t>
+            </w:r>
+          </w:p>
+          <w:p>
+            <w:pPr>
+              <w:spacing w:line="276" w:lineRule="auto"/>
+              <w:rPr>
+                <w:rFonts w:ascii="Leelawadee" w:hAnsi="Leelawadee" w:cs="Leelawadee"/>
+                <w:sz w:val="26"/>
+                <w:szCs w:val="26"/>
+              </w:rPr>
+            </w:pPr>
+            <w:r>
+              <w:rPr>
+                <w:rFonts w:ascii="Leelawadee" w:hAnsi="Leelawadee" w:cs="Leelawadee"/>
+                <w:sz w:val="26"/>
+                <w:szCs w:val="26"/>
+              </w:rPr>
+              <w:t xml:space="preserve">Compatible Devices: </w:t>
+            </w:r>
+            <w:r>
+              <w:rPr>
+                <w:rFonts w:ascii="Leelawadee" w:hAnsi="Leelawadee" w:cs="Leelawadee"/>
+                <w:sz w:val="26"/>
+                <w:szCs w:val="26"/>
+              </w:rPr>
+              <w:t>Cellular Phones</w:t>
+            </w:r>
+          </w:p>
+          <w:p>
+            <w:pPr>
+              <w:spacing w:line="276" w:lineRule="auto"/>
+              <w:rPr>
+                <w:rFonts w:ascii="Leelawadee" w:hAnsi="Leelawadee" w:cs="Leelawadee"/>
+                <w:sz w:val="26"/>
+                <w:szCs w:val="26"/>
+              </w:rPr>
+            </w:pPr>
+            <w:r>
+              <w:rPr>
+                <w:rFonts w:ascii="Leelawadee" w:hAnsi="Leelawadee" w:cs="Leelawadee"/>
+                <w:sz w:val="26"/>
+                <w:szCs w:val="26"/>
+              </w:rPr>
+              <w:t xml:space="preserve">Compatible Phone Models: </w:t>
+            </w:r>
+            <w:r>
+              <w:rPr>
+                <w:rFonts w:ascii="Leelawadee" w:hAnsi="Leelawadee" w:cs="Leelawadee"/>
+                <w:sz w:val="26"/>
+                <w:szCs w:val="26"/>
+              </w:rPr>
+              <w:t>All TPE</w:t>
+            </w:r>
+          </w:p>
+          <w:p>
+            <w:pPr>
+              <w:spacing w:line="276" w:lineRule="auto"/>
+              <w:rPr>
+                <w:rFonts w:ascii="Leelawadee" w:hAnsi="Leelawadee" w:cs="Leelawadee"/>
+                <w:sz w:val="26"/>
+                <w:szCs w:val="26"/>
+              </w:rPr>
+            </w:pPr>
+            <w:r>
+              <w:rPr>
+                <w:rFonts w:ascii="Leelawadee" w:hAnsi="Leelawadee" w:cs="Leelawadee"/>
+                <w:sz w:val="26"/>
+                <w:szCs w:val="26"/>
+              </w:rPr>
               <w:t>Connectivity Technology</w:t>
             </w:r>
             <w:r>
@@ -320,84 +416,6 @@
                 <w:sz w:val="26"/>
                 <w:szCs w:val="26"/>
               </w:rPr>
-              <w:t xml:space="preserve">Connector Type: </w:t>
-            </w:r>
-            <w:r>
-              <w:rPr>
-                <w:rFonts w:ascii="Leelawadee" w:hAnsi="Leelawadee" w:cs="Leelawadee"/>
-                <w:sz w:val="26"/>
-                <w:szCs w:val="26"/>
-              </w:rPr>
-              <w:t>USB 3.0</w:t>
-            </w:r>
-          </w:p>
-          <w:p>
-            <w:pPr>
-              <w:spacing w:line="276" w:lineRule="auto"/>
-              <w:rPr>
-                <w:rFonts w:ascii="Leelawadee" w:hAnsi="Leelawadee" w:cs="Leelawadee"/>
-                <w:sz w:val="26"/>
-                <w:szCs w:val="26"/>
-              </w:rPr>
-            </w:pPr>
-            <w:r>
-              <w:rPr>
-                <w:rFonts w:ascii="Leelawadee" w:hAnsi="Leelawadee" w:cs="Leelawadee"/>
-                <w:sz w:val="26"/>
-                <w:szCs w:val="26"/>
-              </w:rPr>
-              <w:t xml:space="preserve">Compatible Devices: </w:t>
-            </w:r>
-            <w:r>
-              <w:rPr>
-                <w:rFonts w:ascii="Leelawadee" w:hAnsi="Leelawadee" w:cs="Leelawadee"/>
-                <w:sz w:val="26"/>
-                <w:szCs w:val="26"/>
-              </w:rPr>
-              <w:t>Cellular Phones</w:t>
-            </w:r>
-          </w:p>
-          <w:p>
-            <w:pPr>
-              <w:spacing w:line="276" w:lineRule="auto"/>
-              <w:rPr>
-                <w:rFonts w:ascii="Leelawadee" w:hAnsi="Leelawadee" w:cs="Leelawadee"/>
-                <w:sz w:val="26"/>
-                <w:szCs w:val="26"/>
-              </w:rPr>
-            </w:pPr>
-            <w:r>
-              <w:rPr>
-                <w:rFonts w:ascii="Leelawadee" w:hAnsi="Leelawadee" w:cs="Leelawadee"/>
-                <w:sz w:val="26"/>
-                <w:szCs w:val="26"/>
-              </w:rPr>
-              <w:t xml:space="preserve">Compatible Phone Models: </w:t>
-            </w:r>
-            <w:r>
-              <w:rPr>
-                <w:rFonts w:ascii="Leelawadee" w:hAnsi="Leelawadee" w:cs="Leelawadee"/>
-                <w:sz w:val="26"/>
-                <w:szCs w:val="26"/>
-              </w:rPr>
-              <w:t>All TPE</w:t>
-            </w:r>
-          </w:p>
-          <w:p>
-            <w:pPr>
-              <w:spacing w:line="276" w:lineRule="auto"/>
-              <w:rPr>
-                <w:rFonts w:ascii="Leelawadee" w:hAnsi="Leelawadee" w:cs="Leelawadee"/>
-                <w:sz w:val="26"/>
-                <w:szCs w:val="26"/>
-              </w:rPr>
-            </w:pPr>
-            <w:r>
-              <w:rPr>
-                <w:rFonts w:ascii="Leelawadee" w:hAnsi="Leelawadee" w:cs="Leelawadee"/>
-                <w:sz w:val="26"/>
-                <w:szCs w:val="26"/>
-              </w:rPr>
               <w:t xml:space="preserve">Included Components: </w:t>
             </w:r>
             <w:r>
@@ -407,32 +425,6 @@
                 <w:szCs w:val="26"/>
               </w:rPr>
               <w:t>no included components</w:t>
-            </w:r>
-          </w:p>
-          <w:p>
-            <w:pPr>
-              <w:spacing w:line="276" w:lineRule="auto"/>
-              <w:rPr>
-                <w:rFonts w:ascii="Leelawadee" w:hAnsi="Leelawadee" w:cs="Leelawadee"/>
-                <w:sz w:val="26"/>
-                <w:szCs w:val="26"/>
-              </w:rPr>
-            </w:pPr>
-            <w:r>
-              <w:rPr>
-                <w:rFonts w:ascii="Leelawadee" w:hAnsi="Leelawadee" w:cs="Leelawadee"/>
-                <w:sz w:val="26"/>
-                <w:szCs w:val="26"/>
-              </w:rPr>
-              <w:t xml:space="preserve">Cable Length: </w:t>
-            </w:r>
-            <w:r>
-              <w:rPr>
-                <w:rFonts w:ascii="Leelawadee" w:hAnsi="Leelawadee" w:cs="Leelawadee"/>
-                <w:sz w:val="26"/>
-                <w:szCs w:val="26"/>
-              </w:rPr>
-              <w:t>1 Meters</w:t>
             </w:r>
           </w:p>
           <w:p>
@@ -602,23 +594,7 @@
                 <w:sz w:val="26"/>
                 <w:szCs w:val="26"/>
               </w:rPr>
-              <w:t xml:space="preserve">* </w:t>
-            </w:r>
-            <w:r>
-              <w:rPr>
-                <w:rFonts w:ascii="Leelawadee" w:hAnsi="Leelawadee" w:cs="Leelawadee"/>
-                <w:sz w:val="26"/>
-                <w:szCs w:val="26"/>
-              </w:rPr>
-              <w:t>High Sp</w:t>
-            </w:r>
-            <w:r>
-              <w:rPr>
-                <w:rFonts w:ascii="Leelawadee" w:hAnsi="Leelawadee" w:cs="Leelawadee"/>
-                <w:sz w:val="26"/>
-                <w:szCs w:val="26"/>
-              </w:rPr>
-              <w:t xml:space="preserve">eed: Supports 25W Samsung </w:t>
+              <w:t xml:space="preserve">Fast Charging: Fully charges the Galaxy S22 in under 1.5 hours with 25W Samsung </w:t>
             </w:r>
             <w:proofErr w:type="spellStart"/>
             <w:r>
@@ -627,15 +603,7 @@
                 <w:sz w:val="26"/>
                 <w:szCs w:val="26"/>
               </w:rPr>
-              <w:t xml:space="preserve">Super </w:t>
-            </w:r>
-            <w:r>
-              <w:rPr>
-                <w:rFonts w:ascii="Leelawadee" w:hAnsi="Leelawadee" w:cs="Leelawadee"/>
-                <w:sz w:val="26"/>
-                <w:szCs w:val="26"/>
-              </w:rPr>
-              <w:t>Fast</w:t>
+              <w:t>Super Fast</w:t>
             </w:r>
             <w:proofErr w:type="spellEnd"/>
             <w:r>
@@ -644,135 +612,97 @@
                 <w:sz w:val="26"/>
                 <w:szCs w:val="26"/>
               </w:rPr>
-              <w:t xml:space="preserve"> Charging in less than 1.5 hours to fully charge the Galaxy S22.</w:t>
-            </w:r>
-          </w:p>
-          <w:p>
-            <w:pPr>
-              <w:spacing w:line="276" w:lineRule="auto"/>
-              <w:rPr>
-                <w:rFonts w:ascii="Leelawadee" w:hAnsi="Leelawadee" w:cs="Leelawadee"/>
-                <w:sz w:val="26"/>
-                <w:szCs w:val="26"/>
-              </w:rPr>
-            </w:pPr>
-            <w:r>
-              <w:rPr>
-                <w:rFonts w:ascii="Leelawadee" w:hAnsi="Leelawadee" w:cs="Leelawadee"/>
-                <w:sz w:val="26"/>
-                <w:szCs w:val="26"/>
-              </w:rPr>
-              <w:t>Portable &amp; Powerful: The Anker 312 Charger 25W is 23% smaller than the original 25W USB-C charger. This gives you the same amount of power while taking up less space.</w:t>
-            </w:r>
-          </w:p>
-          <w:p>
-            <w:pPr>
-              <w:spacing w:line="276" w:lineRule="auto"/>
-              <w:rPr>
-                <w:rFonts w:ascii="Leelawadee" w:hAnsi="Leelawadee" w:cs="Leelawadee"/>
-                <w:sz w:val="26"/>
-                <w:szCs w:val="26"/>
-              </w:rPr>
-            </w:pPr>
-            <w:r>
-              <w:rPr>
-                <w:rFonts w:ascii="Leelawadee" w:hAnsi="Leelawadee" w:cs="Leelawadee"/>
-                <w:sz w:val="26"/>
-                <w:szCs w:val="26"/>
-              </w:rPr>
-              <w:t xml:space="preserve">* </w:t>
-            </w:r>
-            <w:r>
-              <w:rPr>
-                <w:rFonts w:ascii="Leelawadee" w:hAnsi="Leelawadee" w:cs="Leelawadee"/>
-                <w:sz w:val="26"/>
-                <w:szCs w:val="26"/>
-              </w:rPr>
-              <w:t>Ultimate Safety with Multi</w:t>
-            </w:r>
-            <w:r>
-              <w:rPr>
-                <w:rFonts w:ascii="Leelawadee" w:hAnsi="Leelawadee" w:cs="Leelawadee"/>
-                <w:sz w:val="26"/>
-                <w:szCs w:val="26"/>
-              </w:rPr>
-              <w:t xml:space="preserve"> </w:t>
-            </w:r>
-            <w:r>
-              <w:rPr>
-                <w:rFonts w:ascii="Leelawadee" w:hAnsi="Leelawadee" w:cs="Leelawadee"/>
-                <w:sz w:val="26"/>
-                <w:szCs w:val="26"/>
-              </w:rPr>
-              <w:t>Protect: Offers a total of 10 safety features such as short circuit protection, overvoltage protection and temperature control to protect you and your connected devices.</w:t>
-            </w:r>
-          </w:p>
-          <w:p>
-            <w:pPr>
-              <w:spacing w:line="276" w:lineRule="auto"/>
-              <w:rPr>
-                <w:rFonts w:ascii="Leelawadee" w:hAnsi="Leelawadee" w:cs="Leelawadee"/>
-                <w:sz w:val="26"/>
-                <w:szCs w:val="26"/>
-              </w:rPr>
-            </w:pPr>
-            <w:r>
-              <w:rPr>
-                <w:rFonts w:ascii="Leelawadee" w:hAnsi="Leelawadee" w:cs="Leelawadee"/>
-                <w:sz w:val="26"/>
-                <w:szCs w:val="26"/>
-              </w:rPr>
-              <w:t xml:space="preserve">* </w:t>
-            </w:r>
-            <w:r>
-              <w:rPr>
-                <w:rFonts w:ascii="Leelawadee" w:hAnsi="Leelawadee" w:cs="Leelawadee"/>
-                <w:sz w:val="26"/>
-                <w:szCs w:val="26"/>
-              </w:rPr>
-              <w:t>Universal Compatibility: Equipped with Power</w:t>
-            </w:r>
-            <w:r>
-              <w:rPr>
-                <w:rFonts w:ascii="Leelawadee" w:hAnsi="Leelawadee" w:cs="Leelawadee"/>
-                <w:sz w:val="26"/>
-                <w:szCs w:val="26"/>
-              </w:rPr>
-              <w:t xml:space="preserve"> </w:t>
-            </w:r>
-            <w:r>
-              <w:rPr>
-                <w:rFonts w:ascii="Leelawadee" w:hAnsi="Leelawadee" w:cs="Leelawadee"/>
-                <w:sz w:val="26"/>
-                <w:szCs w:val="26"/>
-              </w:rPr>
-              <w:t>IQ 3.0 technology, it provides optimized charging for almost all mobile devices, including phones, tablets and other mobile devices.</w:t>
-            </w:r>
-          </w:p>
-          <w:p>
-            <w:pPr>
-              <w:spacing w:line="276" w:lineRule="auto"/>
-              <w:rPr>
-                <w:rFonts w:ascii="Leelawadee" w:hAnsi="Leelawadee" w:cs="Leelawadee"/>
-                <w:sz w:val="26"/>
-                <w:szCs w:val="26"/>
-              </w:rPr>
-            </w:pPr>
-            <w:r>
-              <w:rPr>
-                <w:rFonts w:ascii="Leelawadee" w:hAnsi="Leelawadee" w:cs="Leelawadee"/>
-                <w:sz w:val="26"/>
-                <w:szCs w:val="26"/>
-              </w:rPr>
-              <w:t xml:space="preserve">* </w:t>
-            </w:r>
-            <w:r>
-              <w:rPr>
-                <w:rFonts w:ascii="Leelawadee" w:hAnsi="Leelawadee" w:cs="Leelawadee"/>
-                <w:sz w:val="26"/>
-                <w:szCs w:val="26"/>
-              </w:rPr>
-              <w:t>What You Get: Anker 312 Charger 25W, welcome guide. (cable not included).</w:t>
+              <w:t xml:space="preserve"> Charging.</w:t>
+            </w:r>
+          </w:p>
+          <w:p>
+            <w:pPr>
+              <w:spacing w:line="276" w:lineRule="auto"/>
+              <w:rPr>
+                <w:rFonts w:ascii="Leelawadee" w:hAnsi="Leelawadee" w:cs="Leelawadee"/>
+                <w:sz w:val="26"/>
+                <w:szCs w:val="26"/>
+              </w:rPr>
+            </w:pPr>
+            <w:r>
+              <w:rPr>
+                <w:rFonts w:ascii="Leelawadee" w:hAnsi="Leelawadee" w:cs="Leelawadee"/>
+                <w:sz w:val="26"/>
+                <w:szCs w:val="26"/>
+              </w:rPr>
+              <w:t>Compact &amp; Powerful: Anker 312 Charger is 23% smaller than the original 25W USB-C charger, offering the same power in a more portable size.</w:t>
+            </w:r>
+          </w:p>
+          <w:p>
+            <w:pPr>
+              <w:spacing w:line="276" w:lineRule="auto"/>
+              <w:rPr>
+                <w:rFonts w:ascii="Leelawadee" w:hAnsi="Leelawadee" w:cs="Leelawadee"/>
+                <w:sz w:val="26"/>
+                <w:szCs w:val="26"/>
+              </w:rPr>
+            </w:pPr>
+            <w:r>
+              <w:rPr>
+                <w:rFonts w:ascii="Leelawadee" w:hAnsi="Leelawadee" w:cs="Leelawadee"/>
+                <w:sz w:val="26"/>
+                <w:szCs w:val="26"/>
+              </w:rPr>
+              <w:t>Enhanced Safety: Features 10 safety protections including short circuit, overvoltage, and temperature control for both you and your devices.</w:t>
+            </w:r>
+          </w:p>
+          <w:p>
+            <w:pPr>
+              <w:spacing w:line="276" w:lineRule="auto"/>
+              <w:rPr>
+                <w:rFonts w:ascii="Leelawadee" w:hAnsi="Leelawadee" w:cs="Leelawadee"/>
+                <w:sz w:val="26"/>
+                <w:szCs w:val="26"/>
+              </w:rPr>
+            </w:pPr>
+            <w:r>
+              <w:rPr>
+                <w:rFonts w:ascii="Leelawadee" w:hAnsi="Leelawadee" w:cs="Leelawadee"/>
+                <w:sz w:val="26"/>
+                <w:szCs w:val="26"/>
+              </w:rPr>
+              <w:t xml:space="preserve">Wide Compatibility: </w:t>
+            </w:r>
+            <w:proofErr w:type="spellStart"/>
+            <w:r>
+              <w:rPr>
+                <w:rFonts w:ascii="Leelawadee" w:hAnsi="Leelawadee" w:cs="Leelawadee"/>
+                <w:sz w:val="26"/>
+                <w:szCs w:val="26"/>
+              </w:rPr>
+              <w:t>PowerIQ</w:t>
+            </w:r>
+            <w:proofErr w:type="spellEnd"/>
+            <w:r>
+              <w:rPr>
+                <w:rFonts w:ascii="Leelawadee" w:hAnsi="Leelawadee" w:cs="Leelawadee"/>
+                <w:sz w:val="26"/>
+                <w:szCs w:val="26"/>
+              </w:rPr>
+              <w:t xml:space="preserve"> 3.0 ensures optimized charging for most mobile devices, including phones and tablets.</w:t>
+            </w:r>
+          </w:p>
+          <w:p>
+            <w:pPr>
+              <w:spacing w:line="276" w:lineRule="auto"/>
+              <w:rPr>
+                <w:rFonts w:ascii="Leelawadee" w:hAnsi="Leelawadee" w:cs="Leelawadee"/>
+                <w:sz w:val="26"/>
+                <w:szCs w:val="26"/>
+              </w:rPr>
+            </w:pPr>
+            <w:r>
+              <w:rPr>
+                <w:rFonts w:ascii="Leelawadee" w:hAnsi="Leelawadee" w:cs="Leelawadee"/>
+                <w:sz w:val="26"/>
+                <w:szCs w:val="26"/>
+              </w:rPr>
+              <w:t>Included: Anker 312 Charger 25W, welcome guide (cable not included).</w:t>
             </w:r>
           </w:p>
         </w:tc>
@@ -833,7 +763,7 @@
                 <w:sz w:val="26"/>
                 <w:szCs w:val="26"/>
               </w:rPr>
-              <w:t>Xiaomi Redmi VXN4305GL Power Bank 10000mAh with Four Ports, High Capacity, Fast Charging, and Compact Design for Reliable and Convenient Power Supply on the Go in Black</w:t>
+              <w:t>Xiaomi Redmi VXN4305GL 10000mAh Power Bank, 4 Ports, Fast Charging, Compact Design for Reliable On-the-Go Power in Black</w:t>
             </w:r>
           </w:p>
           <w:p>
@@ -855,7 +785,7 @@
                 <w:szCs w:val="16"/>
               </w:rPr>
             </w:pPr>
-            <w:hyperlink r:id="rId8" w:history="1">
+            <w:hyperlink r:id="rId8" w:anchor="fromView=image_search_similar&amp;page=1&amp;position=1&amp;uuid=3a43ed45-9337-4519-b345-a97a2c1ac43b" w:history="1">
               <w:r>
                 <w:rPr>
                   <w:rStyle w:val="Hyperlink"/>
@@ -886,7 +816,7 @@
                 <w:szCs w:val="16"/>
               </w:rPr>
             </w:pPr>
-            <w:hyperlink r:id="rId9" w:history="1">
+            <w:hyperlink r:id="rId9" w:anchor="fromView=image_search_similar&amp;page=1&amp;position=0&amp;uuid=3a43ed45-9337-4519-b345-a97a2c1ac43b" w:history="1">
               <w:r>
                 <w:rPr>
                   <w:rStyle w:val="Hyperlink"/>
@@ -1056,7 +986,14 @@
                 <w:sz w:val="26"/>
                 <w:szCs w:val="26"/>
               </w:rPr>
-              <w:tab/>
+              <w:t xml:space="preserve">: </w:t>
+            </w:r>
+            <w:r>
+              <w:rPr>
+                <w:rFonts w:ascii="Leelawadee" w:hAnsi="Leelawadee" w:cs="Leelawadee"/>
+                <w:sz w:val="26"/>
+                <w:szCs w:val="26"/>
+              </w:rPr>
               <w:t>Black</w:t>
             </w:r>
           </w:p>
@@ -1075,33 +1012,33 @@
                 <w:sz w:val="26"/>
                 <w:szCs w:val="26"/>
               </w:rPr>
+              <w:t xml:space="preserve">Special Features: </w:t>
+            </w:r>
+            <w:r>
+              <w:rPr>
+                <w:rFonts w:ascii="Leelawadee" w:hAnsi="Leelawadee" w:cs="Leelawadee"/>
+                <w:sz w:val="26"/>
+                <w:szCs w:val="26"/>
+              </w:rPr>
+              <w:t>Fast Charging</w:t>
+            </w:r>
+          </w:p>
+          <w:p>
+            <w:pPr>
+              <w:spacing w:line="276" w:lineRule="auto"/>
+              <w:rPr>
+                <w:rFonts w:ascii="Leelawadee" w:hAnsi="Leelawadee" w:cs="Leelawadee"/>
+                <w:sz w:val="26"/>
+                <w:szCs w:val="26"/>
+              </w:rPr>
+            </w:pPr>
+            <w:r>
+              <w:rPr>
+                <w:rFonts w:ascii="Leelawadee" w:hAnsi="Leelawadee" w:cs="Leelawadee"/>
+                <w:sz w:val="26"/>
+                <w:szCs w:val="26"/>
+              </w:rPr>
               <w:lastRenderedPageBreak/>
-              <w:t xml:space="preserve">Special Features: </w:t>
-            </w:r>
-            <w:r>
-              <w:rPr>
-                <w:rFonts w:ascii="Leelawadee" w:hAnsi="Leelawadee" w:cs="Leelawadee"/>
-                <w:sz w:val="26"/>
-                <w:szCs w:val="26"/>
-              </w:rPr>
-              <w:t>Fast Charging</w:t>
-            </w:r>
-          </w:p>
-          <w:p>
-            <w:pPr>
-              <w:spacing w:line="276" w:lineRule="auto"/>
-              <w:rPr>
-                <w:rFonts w:ascii="Leelawadee" w:hAnsi="Leelawadee" w:cs="Leelawadee"/>
-                <w:sz w:val="26"/>
-                <w:szCs w:val="26"/>
-              </w:rPr>
-            </w:pPr>
-            <w:r>
-              <w:rPr>
-                <w:rFonts w:ascii="Leelawadee" w:hAnsi="Leelawadee" w:cs="Leelawadee"/>
-                <w:sz w:val="26"/>
-                <w:szCs w:val="26"/>
-              </w:rPr>
               <w:t>Battery Cell Composition</w:t>
             </w:r>
             <w:r>
@@ -1173,6 +1110,40 @@
                 <w:sz w:val="26"/>
                 <w:szCs w:val="26"/>
               </w:rPr>
+              <w:t>Item Weight</w:t>
+            </w:r>
+            <w:r>
+              <w:rPr>
+                <w:rFonts w:ascii="Leelawadee" w:hAnsi="Leelawadee" w:cs="Leelawadee"/>
+                <w:sz w:val="26"/>
+                <w:szCs w:val="26"/>
+              </w:rPr>
+              <w:t xml:space="preserve">: </w:t>
+            </w:r>
+            <w:r>
+              <w:rPr>
+                <w:rFonts w:ascii="Leelawadee" w:hAnsi="Leelawadee" w:cs="Leelawadee"/>
+                <w:sz w:val="26"/>
+                <w:szCs w:val="26"/>
+              </w:rPr>
+              <w:t>200 Grams</w:t>
+            </w:r>
+          </w:p>
+          <w:p>
+            <w:pPr>
+              <w:spacing w:line="276" w:lineRule="auto"/>
+              <w:rPr>
+                <w:rFonts w:ascii="Leelawadee" w:hAnsi="Leelawadee" w:cs="Leelawadee"/>
+                <w:sz w:val="26"/>
+                <w:szCs w:val="26"/>
+              </w:rPr>
+            </w:pPr>
+            <w:r>
+              <w:rPr>
+                <w:rFonts w:ascii="Leelawadee" w:hAnsi="Leelawadee" w:cs="Leelawadee"/>
+                <w:sz w:val="26"/>
+                <w:szCs w:val="26"/>
+              </w:rPr>
               <w:t xml:space="preserve">Power Source: </w:t>
             </w:r>
             <w:r>
@@ -1182,40 +1153,6 @@
                 <w:szCs w:val="26"/>
               </w:rPr>
               <w:t>Battery Powered</w:t>
-            </w:r>
-          </w:p>
-          <w:p>
-            <w:pPr>
-              <w:spacing w:line="276" w:lineRule="auto"/>
-              <w:rPr>
-                <w:rFonts w:ascii="Leelawadee" w:hAnsi="Leelawadee" w:cs="Leelawadee"/>
-                <w:sz w:val="26"/>
-                <w:szCs w:val="26"/>
-              </w:rPr>
-            </w:pPr>
-            <w:r>
-              <w:rPr>
-                <w:rFonts w:ascii="Leelawadee" w:hAnsi="Leelawadee" w:cs="Leelawadee"/>
-                <w:sz w:val="26"/>
-                <w:szCs w:val="26"/>
-              </w:rPr>
-              <w:t>Item Weight</w:t>
-            </w:r>
-            <w:r>
-              <w:rPr>
-                <w:rFonts w:ascii="Leelawadee" w:hAnsi="Leelawadee" w:cs="Leelawadee"/>
-                <w:sz w:val="26"/>
-                <w:szCs w:val="26"/>
-              </w:rPr>
-              <w:t xml:space="preserve">: </w:t>
-            </w:r>
-            <w:r>
-              <w:rPr>
-                <w:rFonts w:ascii="Leelawadee" w:hAnsi="Leelawadee" w:cs="Leelawadee"/>
-                <w:sz w:val="26"/>
-                <w:szCs w:val="26"/>
-              </w:rPr>
-              <w:t>200 Grams</w:t>
             </w:r>
           </w:p>
           <w:p>
@@ -1309,13 +1246,17 @@
               <w:spacing w:line="276" w:lineRule="auto"/>
               <w:rPr>
                 <w:rFonts w:ascii="Leelawadee" w:hAnsi="Leelawadee" w:cs="Leelawadee"/>
-                <w:sz w:val="26"/>
-                <w:szCs w:val="26"/>
-              </w:rPr>
-            </w:pPr>
-            <w:r>
-              <w:rPr>
-                <w:rFonts w:ascii="Leelawadee" w:hAnsi="Leelawadee" w:cs="Leelawadee"/>
+                <w:b/>
+                <w:bCs/>
+                <w:sz w:val="26"/>
+                <w:szCs w:val="26"/>
+              </w:rPr>
+            </w:pPr>
+            <w:r>
+              <w:rPr>
+                <w:rFonts w:ascii="Leelawadee" w:hAnsi="Leelawadee" w:cs="Leelawadee"/>
+                <w:b/>
+                <w:bCs/>
                 <w:sz w:val="26"/>
                 <w:szCs w:val="26"/>
               </w:rPr>
@@ -1330,20 +1271,20 @@
                 <w:numId w:val="1"/>
               </w:numPr>
               <w:spacing w:line="276" w:lineRule="auto"/>
-              <w:ind w:left="403"/>
-              <w:rPr>
-                <w:rFonts w:ascii="Leelawadee" w:hAnsi="Leelawadee" w:cs="Leelawadee"/>
-                <w:sz w:val="26"/>
-                <w:szCs w:val="26"/>
-              </w:rPr>
-            </w:pPr>
-            <w:r>
-              <w:rPr>
-                <w:rFonts w:ascii="Leelawadee" w:hAnsi="Leelawadee" w:cs="Leelawadee"/>
-                <w:sz w:val="26"/>
-                <w:szCs w:val="26"/>
-              </w:rPr>
-              <w:t xml:space="preserve">The Xiaomi Redmi </w:t>
+              <w:ind w:left="432"/>
+              <w:rPr>
+                <w:rFonts w:ascii="Leelawadee" w:hAnsi="Leelawadee" w:cs="Leelawadee"/>
+                <w:sz w:val="26"/>
+                <w:szCs w:val="26"/>
+              </w:rPr>
+            </w:pPr>
+            <w:r>
+              <w:rPr>
+                <w:rFonts w:ascii="Leelawadee" w:hAnsi="Leelawadee" w:cs="Leelawadee"/>
+                <w:sz w:val="26"/>
+                <w:szCs w:val="26"/>
+              </w:rPr>
+              <w:t xml:space="preserve">Perfect for Travel: The Xiaomi Redmi </w:t>
             </w:r>
             <w:proofErr w:type="spellStart"/>
             <w:r>
@@ -1361,25 +1302,7 @@
                 <w:sz w:val="26"/>
                 <w:szCs w:val="26"/>
               </w:rPr>
-              <w:t xml:space="preserve"> is a great travel companion that allows you to have enough extra energy with you for your smart phone, camera, MP3 player and other </w:t>
-            </w:r>
-            <w:proofErr w:type="spellStart"/>
-            <w:r>
-              <w:rPr>
-                <w:rFonts w:ascii="Leelawadee" w:hAnsi="Leelawadee" w:cs="Leelawadee"/>
-                <w:sz w:val="26"/>
-                <w:szCs w:val="26"/>
-              </w:rPr>
-              <w:t>smalvxl</w:t>
-            </w:r>
-            <w:proofErr w:type="spellEnd"/>
-            <w:r>
-              <w:rPr>
-                <w:rFonts w:ascii="Leelawadee" w:hAnsi="Leelawadee" w:cs="Leelawadee"/>
-                <w:sz w:val="26"/>
-                <w:szCs w:val="26"/>
-              </w:rPr>
-              <w:t xml:space="preserve"> electronics.</w:t>
+              <w:t xml:space="preserve"> ensures you have extra power for your smartphone, camera, MP3 player, and other small electronics.</w:t>
             </w:r>
           </w:p>
           <w:p>
@@ -1390,38 +1313,20 @@
                 <w:numId w:val="1"/>
               </w:numPr>
               <w:spacing w:line="276" w:lineRule="auto"/>
-              <w:ind w:left="403"/>
-              <w:rPr>
-                <w:rFonts w:ascii="Leelawadee" w:hAnsi="Leelawadee" w:cs="Leelawadee"/>
-                <w:sz w:val="26"/>
-                <w:szCs w:val="26"/>
-              </w:rPr>
-            </w:pPr>
-            <w:r>
-              <w:rPr>
-                <w:rFonts w:ascii="Leelawadee" w:hAnsi="Leelawadee" w:cs="Leelawadee"/>
-                <w:sz w:val="26"/>
-                <w:szCs w:val="26"/>
-              </w:rPr>
-              <w:t xml:space="preserve">The power bank capacity is 10,000 </w:t>
-            </w:r>
-            <w:proofErr w:type="spellStart"/>
-            <w:r>
-              <w:rPr>
-                <w:rFonts w:ascii="Leelawadee" w:hAnsi="Leelawadee" w:cs="Leelawadee"/>
-                <w:sz w:val="26"/>
-                <w:szCs w:val="26"/>
-              </w:rPr>
-              <w:t>mAh</w:t>
-            </w:r>
-            <w:proofErr w:type="spellEnd"/>
-            <w:r>
-              <w:rPr>
-                <w:rFonts w:ascii="Leelawadee" w:hAnsi="Leelawadee" w:cs="Leelawadee"/>
-                <w:sz w:val="26"/>
-                <w:szCs w:val="26"/>
-              </w:rPr>
-              <w:t>, allowing it to charge a regular phone 2-3 times depending on battery capacity.</w:t>
+              <w:ind w:left="432"/>
+              <w:rPr>
+                <w:rFonts w:ascii="Leelawadee" w:hAnsi="Leelawadee" w:cs="Leelawadee"/>
+                <w:sz w:val="26"/>
+                <w:szCs w:val="26"/>
+              </w:rPr>
+            </w:pPr>
+            <w:r>
+              <w:rPr>
+                <w:rFonts w:ascii="Leelawadee" w:hAnsi="Leelawadee" w:cs="Leelawadee"/>
+                <w:sz w:val="26"/>
+                <w:szCs w:val="26"/>
+              </w:rPr>
+              <w:t>10,000mAh Capacity: Provides enough power to charge a phone 2-3 times, depending on the device's battery size.</w:t>
             </w:r>
           </w:p>
           <w:p>
@@ -1432,20 +1337,20 @@
                 <w:numId w:val="1"/>
               </w:numPr>
               <w:spacing w:line="276" w:lineRule="auto"/>
-              <w:ind w:left="403"/>
-              <w:rPr>
-                <w:rFonts w:ascii="Leelawadee" w:hAnsi="Leelawadee" w:cs="Leelawadee"/>
-                <w:sz w:val="26"/>
-                <w:szCs w:val="26"/>
-              </w:rPr>
-            </w:pPr>
-            <w:r>
-              <w:rPr>
-                <w:rFonts w:ascii="Leelawadee" w:hAnsi="Leelawadee" w:cs="Leelawadee"/>
-                <w:sz w:val="26"/>
-                <w:szCs w:val="26"/>
-              </w:rPr>
-              <w:t>It is equipped with a pair of USB-A outputs, so you can charge up to two devices at a time.</w:t>
+              <w:ind w:left="432"/>
+              <w:rPr>
+                <w:rFonts w:ascii="Leelawadee" w:hAnsi="Leelawadee" w:cs="Leelawadee"/>
+                <w:sz w:val="26"/>
+                <w:szCs w:val="26"/>
+              </w:rPr>
+            </w:pPr>
+            <w:r>
+              <w:rPr>
+                <w:rFonts w:ascii="Leelawadee" w:hAnsi="Leelawadee" w:cs="Leelawadee"/>
+                <w:sz w:val="26"/>
+                <w:szCs w:val="26"/>
+              </w:rPr>
+              <w:t>Dual USB-A Outputs: Allows you to charge two devices simultaneously.</w:t>
             </w:r>
           </w:p>
           <w:p>
@@ -1456,20 +1361,20 @@
                 <w:numId w:val="1"/>
               </w:numPr>
               <w:spacing w:line="276" w:lineRule="auto"/>
-              <w:ind w:left="403"/>
-              <w:rPr>
-                <w:rFonts w:ascii="Leelawadee" w:hAnsi="Leelawadee" w:cs="Leelawadee"/>
-                <w:sz w:val="26"/>
-                <w:szCs w:val="26"/>
-              </w:rPr>
-            </w:pPr>
-            <w:r>
-              <w:rPr>
-                <w:rFonts w:ascii="Leelawadee" w:hAnsi="Leelawadee" w:cs="Leelawadee"/>
-                <w:sz w:val="26"/>
-                <w:szCs w:val="26"/>
-              </w:rPr>
-              <w:t xml:space="preserve">There are also two </w:t>
+              <w:ind w:left="432"/>
+              <w:rPr>
+                <w:rFonts w:ascii="Leelawadee" w:hAnsi="Leelawadee" w:cs="Leelawadee"/>
+                <w:sz w:val="26"/>
+                <w:szCs w:val="26"/>
+              </w:rPr>
+            </w:pPr>
+            <w:r>
+              <w:rPr>
+                <w:rFonts w:ascii="Leelawadee" w:hAnsi="Leelawadee" w:cs="Leelawadee"/>
+                <w:sz w:val="26"/>
+                <w:szCs w:val="26"/>
+              </w:rPr>
+              <w:t xml:space="preserve">Multiple Inputs: Features both </w:t>
             </w:r>
             <w:proofErr w:type="spellStart"/>
             <w:r>
@@ -1487,7 +1392,7 @@
                 <w:sz w:val="26"/>
                 <w:szCs w:val="26"/>
               </w:rPr>
-              <w:t xml:space="preserve"> and USB-C input connectors. Power bank is made of high quality Li-polymer cells, which are characterized by long life.</w:t>
+              <w:t xml:space="preserve"> and USB-C input options. Made with high-quality Li-polymer cells for long-lasting performance.</w:t>
             </w:r>
           </w:p>
           <w:p>
@@ -1498,7 +1403,7 @@
                 <w:numId w:val="1"/>
               </w:numPr>
               <w:spacing w:line="276" w:lineRule="auto"/>
-              <w:ind w:left="403"/>
+              <w:ind w:left="432"/>
               <w:jc w:val="both"/>
               <w:rPr>
                 <w:rFonts w:ascii="Leelawadee" w:hAnsi="Leelawadee" w:cs="Leelawadee"/>
@@ -1512,7 +1417,7 @@
                 <w:sz w:val="26"/>
                 <w:szCs w:val="26"/>
               </w:rPr>
-              <w:t>The minimalist design allows you to keep your energy store with you at all times.</w:t>
+              <w:t>Compact Design: Minimalist and portable, making it easy to carry your power supply wherever you go.</w:t>
             </w:r>
           </w:p>
         </w:tc>
@@ -1574,7 +1479,7 @@
                 <w:sz w:val="26"/>
                 <w:szCs w:val="26"/>
               </w:rPr>
-              <w:t xml:space="preserve">Anker USB C Charger, 20W Fast Charger with Foldable Plug, </w:t>
+              <w:t xml:space="preserve">Anker 20W USB-C Fast Charger with Foldable Plug, </w:t>
             </w:r>
             <w:proofErr w:type="spellStart"/>
             <w:r>
@@ -1592,7 +1497,7 @@
                 <w:sz w:val="26"/>
                 <w:szCs w:val="26"/>
               </w:rPr>
-              <w:t xml:space="preserve"> III 20W Cube Charger for iPhone 14/14 Plus/14 Pro/14 Pro Max/13, Galaxy, Pixel 4/3, iPad/iPad Mini, Charging Cable is not included</w:t>
+              <w:t xml:space="preserve"> III Cube for iPhone 14/14 Plus/14 Pro/14 Pro Max/13, Galaxy, Pixel 4/3, iPad/Mini (Cable Not Included)</w:t>
             </w:r>
           </w:p>
           <w:p>
@@ -1901,6 +1806,32 @@
                 <w:sz w:val="26"/>
                 <w:szCs w:val="26"/>
               </w:rPr>
+              <w:t xml:space="preserve">Special Features: </w:t>
+            </w:r>
+            <w:r>
+              <w:rPr>
+                <w:rFonts w:ascii="Leelawadee" w:hAnsi="Leelawadee" w:cs="Leelawadee"/>
+                <w:sz w:val="26"/>
+                <w:szCs w:val="26"/>
+              </w:rPr>
+              <w:t>Lightweight Design</w:t>
+            </w:r>
+          </w:p>
+          <w:p>
+            <w:pPr>
+              <w:spacing w:line="276" w:lineRule="auto"/>
+              <w:rPr>
+                <w:rFonts w:ascii="Leelawadee" w:hAnsi="Leelawadee" w:cs="Leelawadee"/>
+                <w:sz w:val="26"/>
+                <w:szCs w:val="26"/>
+              </w:rPr>
+            </w:pPr>
+            <w:r>
+              <w:rPr>
+                <w:rFonts w:ascii="Leelawadee" w:hAnsi="Leelawadee" w:cs="Leelawadee"/>
+                <w:sz w:val="26"/>
+                <w:szCs w:val="26"/>
+              </w:rPr>
               <w:t xml:space="preserve">Included Components: </w:t>
             </w:r>
             <w:r>
@@ -1927,32 +1858,6 @@
                 <w:sz w:val="26"/>
                 <w:szCs w:val="26"/>
               </w:rPr>
-              <w:t xml:space="preserve">Special Features: </w:t>
-            </w:r>
-            <w:r>
-              <w:rPr>
-                <w:rFonts w:ascii="Leelawadee" w:hAnsi="Leelawadee" w:cs="Leelawadee"/>
-                <w:sz w:val="26"/>
-                <w:szCs w:val="26"/>
-              </w:rPr>
-              <w:t>Lightweight Design</w:t>
-            </w:r>
-          </w:p>
-          <w:p>
-            <w:pPr>
-              <w:spacing w:line="276" w:lineRule="auto"/>
-              <w:rPr>
-                <w:rFonts w:ascii="Leelawadee" w:hAnsi="Leelawadee" w:cs="Leelawadee"/>
-                <w:sz w:val="26"/>
-                <w:szCs w:val="26"/>
-              </w:rPr>
-            </w:pPr>
-            <w:r>
-              <w:rPr>
-                <w:rFonts w:ascii="Leelawadee" w:hAnsi="Leelawadee" w:cs="Leelawadee"/>
-                <w:sz w:val="26"/>
-                <w:szCs w:val="26"/>
-              </w:rPr>
               <w:t xml:space="preserve">Color: </w:t>
             </w:r>
             <w:r>
@@ -1979,7 +1884,6 @@
                 <w:sz w:val="26"/>
                 <w:szCs w:val="26"/>
               </w:rPr>
-              <w:lastRenderedPageBreak/>
               <w:t xml:space="preserve">Input Voltage: </w:t>
             </w:r>
             <w:r>
@@ -2043,13 +1947,17 @@
               <w:spacing w:line="276" w:lineRule="auto"/>
               <w:rPr>
                 <w:rFonts w:ascii="Leelawadee" w:hAnsi="Leelawadee" w:cs="Leelawadee"/>
-                <w:sz w:val="26"/>
-                <w:szCs w:val="26"/>
-              </w:rPr>
-            </w:pPr>
-            <w:r>
-              <w:rPr>
-                <w:rFonts w:ascii="Leelawadee" w:hAnsi="Leelawadee" w:cs="Leelawadee"/>
+                <w:b/>
+                <w:bCs/>
+                <w:sz w:val="26"/>
+                <w:szCs w:val="26"/>
+              </w:rPr>
+            </w:pPr>
+            <w:r>
+              <w:rPr>
+                <w:rFonts w:ascii="Leelawadee" w:hAnsi="Leelawadee" w:cs="Leelawadee"/>
+                <w:b/>
+                <w:bCs/>
                 <w:sz w:val="26"/>
                 <w:szCs w:val="26"/>
               </w:rPr>
@@ -2064,20 +1972,20 @@
                 <w:numId w:val="2"/>
               </w:numPr>
               <w:spacing w:line="276" w:lineRule="auto"/>
-              <w:ind w:left="403"/>
-              <w:rPr>
-                <w:rFonts w:ascii="Leelawadee" w:hAnsi="Leelawadee" w:cs="Leelawadee"/>
-                <w:sz w:val="26"/>
-                <w:szCs w:val="26"/>
-              </w:rPr>
-            </w:pPr>
-            <w:r>
-              <w:rPr>
-                <w:rFonts w:ascii="Leelawadee" w:hAnsi="Leelawadee" w:cs="Leelawadee"/>
-                <w:sz w:val="26"/>
-                <w:szCs w:val="26"/>
-              </w:rPr>
-              <w:t>The Anker Advantage: Join the 55 million powered by our leading technology</w:t>
+              <w:ind w:left="522"/>
+              <w:rPr>
+                <w:rFonts w:ascii="Leelawadee" w:hAnsi="Leelawadee" w:cs="Leelawadee"/>
+                <w:sz w:val="26"/>
+                <w:szCs w:val="26"/>
+              </w:rPr>
+            </w:pPr>
+            <w:r>
+              <w:rPr>
+                <w:rFonts w:ascii="Leelawadee" w:hAnsi="Leelawadee" w:cs="Leelawadee"/>
+                <w:sz w:val="26"/>
+                <w:szCs w:val="26"/>
+              </w:rPr>
+              <w:t>The Anker Advantage: Trusted by 55 million users for leading technology.</w:t>
             </w:r>
           </w:p>
           <w:p>
@@ -2088,20 +1996,20 @@
                 <w:numId w:val="2"/>
               </w:numPr>
               <w:spacing w:line="276" w:lineRule="auto"/>
-              <w:ind w:left="403"/>
-              <w:rPr>
-                <w:rFonts w:ascii="Leelawadee" w:hAnsi="Leelawadee" w:cs="Leelawadee"/>
-                <w:sz w:val="26"/>
-                <w:szCs w:val="26"/>
-              </w:rPr>
-            </w:pPr>
-            <w:r>
-              <w:rPr>
-                <w:rFonts w:ascii="Leelawadee" w:hAnsi="Leelawadee" w:cs="Leelawadee"/>
-                <w:sz w:val="26"/>
-                <w:szCs w:val="26"/>
-              </w:rPr>
-              <w:t>Charge Up to 3x Faster: Power up your iPhone 12 to 50% in less than half an hour—that’s 3x faster compared to an original 5W charger</w:t>
+              <w:ind w:left="522"/>
+              <w:rPr>
+                <w:rFonts w:ascii="Leelawadee" w:hAnsi="Leelawadee" w:cs="Leelawadee"/>
+                <w:sz w:val="26"/>
+                <w:szCs w:val="26"/>
+              </w:rPr>
+            </w:pPr>
+            <w:r>
+              <w:rPr>
+                <w:rFonts w:ascii="Leelawadee" w:hAnsi="Leelawadee" w:cs="Leelawadee"/>
+                <w:sz w:val="26"/>
+                <w:szCs w:val="26"/>
+              </w:rPr>
+              <w:t>3x Faster Charging: Charge your iPhone 12 to 50% in under 30 minutes, 3x faster than a standard 5W charger.</w:t>
             </w:r>
           </w:p>
           <w:p>
@@ -2112,20 +2020,20 @@
                 <w:numId w:val="2"/>
               </w:numPr>
               <w:spacing w:line="276" w:lineRule="auto"/>
-              <w:ind w:left="403"/>
-              <w:rPr>
-                <w:rFonts w:ascii="Leelawadee" w:hAnsi="Leelawadee" w:cs="Leelawadee"/>
-                <w:sz w:val="26"/>
-                <w:szCs w:val="26"/>
-              </w:rPr>
-            </w:pPr>
-            <w:r>
-              <w:rPr>
-                <w:rFonts w:ascii="Leelawadee" w:hAnsi="Leelawadee" w:cs="Leelawadee"/>
-                <w:sz w:val="26"/>
-                <w:szCs w:val="26"/>
-              </w:rPr>
-              <w:t xml:space="preserve">Take Anywhere: Easily carry </w:t>
+              <w:ind w:left="522"/>
+              <w:rPr>
+                <w:rFonts w:ascii="Leelawadee" w:hAnsi="Leelawadee" w:cs="Leelawadee"/>
+                <w:sz w:val="26"/>
+                <w:szCs w:val="26"/>
+              </w:rPr>
+            </w:pPr>
+            <w:r>
+              <w:rPr>
+                <w:rFonts w:ascii="Leelawadee" w:hAnsi="Leelawadee" w:cs="Leelawadee"/>
+                <w:sz w:val="26"/>
+                <w:szCs w:val="26"/>
+              </w:rPr>
+              <w:t xml:space="preserve">Portable Design: Compact with foldable prongs, making the </w:t>
             </w:r>
             <w:proofErr w:type="spellStart"/>
             <w:r>
@@ -2143,7 +2051,7 @@
                 <w:sz w:val="26"/>
                 <w:szCs w:val="26"/>
               </w:rPr>
-              <w:t xml:space="preserve"> III 20W Cube with you thanks to the compact design and foldaway charging prongs</w:t>
+              <w:t xml:space="preserve"> III 20W Cube easy to carry anywhere.</w:t>
             </w:r>
           </w:p>
           <w:p>
@@ -2154,20 +2062,20 @@
                 <w:numId w:val="2"/>
               </w:numPr>
               <w:spacing w:line="276" w:lineRule="auto"/>
-              <w:ind w:left="403"/>
-              <w:rPr>
-                <w:rFonts w:ascii="Leelawadee" w:hAnsi="Leelawadee" w:cs="Leelawadee"/>
-                <w:sz w:val="26"/>
-                <w:szCs w:val="26"/>
-              </w:rPr>
-            </w:pPr>
-            <w:r>
-              <w:rPr>
-                <w:rFonts w:ascii="Leelawadee" w:hAnsi="Leelawadee" w:cs="Leelawadee"/>
-                <w:sz w:val="26"/>
-                <w:szCs w:val="26"/>
-              </w:rPr>
-              <w:t>Superior Safety: Equipped with a wide range of safety features including temperature control and current regulation to protect your connected devices</w:t>
+              <w:ind w:left="522"/>
+              <w:rPr>
+                <w:rFonts w:ascii="Leelawadee" w:hAnsi="Leelawadee" w:cs="Leelawadee"/>
+                <w:sz w:val="26"/>
+                <w:szCs w:val="26"/>
+              </w:rPr>
+            </w:pPr>
+            <w:r>
+              <w:rPr>
+                <w:rFonts w:ascii="Leelawadee" w:hAnsi="Leelawadee" w:cs="Leelawadee"/>
+                <w:sz w:val="26"/>
+                <w:szCs w:val="26"/>
+              </w:rPr>
+              <w:t>Enhanced Safety: Features temperature control and current regulation to protect your devices.</w:t>
             </w:r>
           </w:p>
         </w:tc>
@@ -2198,6 +2106,7 @@
                 <w:sz w:val="26"/>
                 <w:szCs w:val="26"/>
               </w:rPr>
+              <w:lastRenderedPageBreak/>
               <w:t>4</w:t>
             </w:r>
           </w:p>
@@ -2232,20 +2141,8 @@
                 <w:sz w:val="26"/>
                 <w:szCs w:val="26"/>
               </w:rPr>
-              <w:t xml:space="preserve"> USB C Charging Connector 20W Power Adapter Fast Charger Type C Charger with 6.6ft Lightning Cable for iPhone 13/13Pro/13 Pro Max/12/11/XR/XS Max/X/8/7/6 </w:t>
-            </w:r>
-            <w:proofErr w:type="spellStart"/>
-            <w:proofErr w:type="gramStart"/>
-            <w:r>
-              <w:rPr>
-                <w:rFonts w:ascii="Leelawadee" w:hAnsi="Leelawadee" w:cs="Leelawadee"/>
-                <w:sz w:val="26"/>
-                <w:szCs w:val="26"/>
-              </w:rPr>
-              <w:t>Plus,SE</w:t>
-            </w:r>
-            <w:proofErr w:type="spellEnd"/>
-            <w:proofErr w:type="gramEnd"/>
+              <w:t xml:space="preserve"> 20W USB-C Fast Charger with 6.6ft Lightning Cable, Power Adapter for iPhone 13/13 Pro/13 Pro Max/12/11/XR/XS Max/X/8/7/6 Plus, SE</w:t>
+            </w:r>
           </w:p>
           <w:p>
             <w:pPr>
@@ -2460,6 +2357,32 @@
                 <w:sz w:val="26"/>
                 <w:szCs w:val="26"/>
               </w:rPr>
+              <w:t xml:space="preserve">Color: </w:t>
+            </w:r>
+            <w:r>
+              <w:rPr>
+                <w:rFonts w:ascii="Leelawadee" w:hAnsi="Leelawadee" w:cs="Leelawadee"/>
+                <w:sz w:val="26"/>
+                <w:szCs w:val="26"/>
+              </w:rPr>
+              <w:t>White</w:t>
+            </w:r>
+          </w:p>
+          <w:p>
+            <w:pPr>
+              <w:spacing w:line="276" w:lineRule="auto"/>
+              <w:rPr>
+                <w:rFonts w:ascii="Leelawadee" w:hAnsi="Leelawadee" w:cs="Leelawadee"/>
+                <w:sz w:val="26"/>
+                <w:szCs w:val="26"/>
+              </w:rPr>
+            </w:pPr>
+            <w:r>
+              <w:rPr>
+                <w:rFonts w:ascii="Leelawadee" w:hAnsi="Leelawadee" w:cs="Leelawadee"/>
+                <w:sz w:val="26"/>
+                <w:szCs w:val="26"/>
+              </w:rPr>
               <w:t xml:space="preserve">Special Features: </w:t>
             </w:r>
             <w:r>
@@ -2529,32 +2452,6 @@
                 <w:szCs w:val="26"/>
               </w:rPr>
               <w:t>Charging Apple devices with Lightning ports</w:t>
-            </w:r>
-          </w:p>
-          <w:p>
-            <w:pPr>
-              <w:spacing w:line="276" w:lineRule="auto"/>
-              <w:rPr>
-                <w:rFonts w:ascii="Leelawadee" w:hAnsi="Leelawadee" w:cs="Leelawadee"/>
-                <w:sz w:val="26"/>
-                <w:szCs w:val="26"/>
-              </w:rPr>
-            </w:pPr>
-            <w:r>
-              <w:rPr>
-                <w:rFonts w:ascii="Leelawadee" w:hAnsi="Leelawadee" w:cs="Leelawadee"/>
-                <w:sz w:val="26"/>
-                <w:szCs w:val="26"/>
-              </w:rPr>
-              <w:t xml:space="preserve">Color: </w:t>
-            </w:r>
-            <w:r>
-              <w:rPr>
-                <w:rFonts w:ascii="Leelawadee" w:hAnsi="Leelawadee" w:cs="Leelawadee"/>
-                <w:sz w:val="26"/>
-                <w:szCs w:val="26"/>
-              </w:rPr>
-              <w:t>White</w:t>
             </w:r>
           </w:p>
           <w:p>
@@ -2686,44 +2583,20 @@
                 <w:numId w:val="3"/>
               </w:numPr>
               <w:spacing w:line="276" w:lineRule="auto"/>
-              <w:ind w:left="493"/>
-              <w:rPr>
-                <w:rFonts w:ascii="Leelawadee" w:hAnsi="Leelawadee" w:cs="Leelawadee"/>
-                <w:sz w:val="26"/>
-                <w:szCs w:val="26"/>
-              </w:rPr>
-            </w:pPr>
-            <w:r>
-              <w:rPr>
-                <w:rFonts w:ascii="MS Gothic" w:eastAsia="MS Gothic" w:hAnsi="MS Gothic" w:cs="MS Gothic" w:hint="eastAsia"/>
-                <w:sz w:val="26"/>
-                <w:szCs w:val="26"/>
-              </w:rPr>
-              <w:t>【</w:t>
-            </w:r>
-            <w:r>
-              <w:rPr>
-                <w:rFonts w:ascii="Leelawadee" w:hAnsi="Leelawadee" w:cs="Leelawadee"/>
-                <w:sz w:val="26"/>
-                <w:szCs w:val="26"/>
-              </w:rPr>
-              <w:t>20W Charging Power</w:t>
-            </w:r>
-            <w:r>
-              <w:rPr>
-                <w:rFonts w:ascii="MS Gothic" w:eastAsia="MS Gothic" w:hAnsi="MS Gothic" w:cs="MS Gothic" w:hint="eastAsia"/>
-                <w:sz w:val="26"/>
-                <w:szCs w:val="26"/>
-              </w:rPr>
-              <w:t>】</w:t>
-            </w:r>
-            <w:r>
-              <w:rPr>
-                <w:rFonts w:ascii="Leelawadee" w:hAnsi="Leelawadee" w:cs="Leelawadee"/>
-                <w:sz w:val="26"/>
-                <w:szCs w:val="26"/>
-              </w:rPr>
-              <w:t>20W USB C charger can charge your device, such as iPhone 13 from 0% to 58% in just 30 minutes. Charge. This is 3 times faster than a normal charging adapter.</w:t>
+              <w:ind w:left="432"/>
+              <w:rPr>
+                <w:rFonts w:ascii="Leelawadee" w:hAnsi="Leelawadee" w:cs="Leelawadee"/>
+                <w:sz w:val="26"/>
+                <w:szCs w:val="26"/>
+              </w:rPr>
+            </w:pPr>
+            <w:r>
+              <w:rPr>
+                <w:rFonts w:ascii="Leelawadee" w:hAnsi="Leelawadee" w:cs="Leelawadee"/>
+                <w:sz w:val="26"/>
+                <w:szCs w:val="26"/>
+              </w:rPr>
+              <w:t>20W Fast Charging: Charge your iPhone 13 from 0% to 58% in just 30 minutes, 3x faster than a standard charger.</w:t>
             </w:r>
           </w:p>
           <w:p>
@@ -2734,21 +2607,20 @@
                 <w:numId w:val="3"/>
               </w:numPr>
               <w:spacing w:line="276" w:lineRule="auto"/>
-              <w:ind w:left="493"/>
-              <w:rPr>
-                <w:rFonts w:ascii="Leelawadee" w:hAnsi="Leelawadee" w:cs="Leelawadee"/>
-                <w:sz w:val="26"/>
-                <w:szCs w:val="26"/>
-              </w:rPr>
-            </w:pPr>
-            <w:r>
-              <w:rPr>
-                <w:rFonts w:ascii="Leelawadee" w:hAnsi="Leelawadee" w:cs="Leelawadee"/>
-                <w:sz w:val="26"/>
-                <w:szCs w:val="26"/>
-              </w:rPr>
-              <w:lastRenderedPageBreak/>
-              <w:t xml:space="preserve">SAFETY CERTIFIED The </w:t>
+              <w:ind w:left="432"/>
+              <w:rPr>
+                <w:rFonts w:ascii="Leelawadee" w:hAnsi="Leelawadee" w:cs="Leelawadee"/>
+                <w:sz w:val="26"/>
+                <w:szCs w:val="26"/>
+              </w:rPr>
+            </w:pPr>
+            <w:r>
+              <w:rPr>
+                <w:rFonts w:ascii="Leelawadee" w:hAnsi="Leelawadee" w:cs="Leelawadee"/>
+                <w:sz w:val="26"/>
+                <w:szCs w:val="26"/>
+              </w:rPr>
+              <w:t xml:space="preserve">Certified Safety: </w:t>
             </w:r>
             <w:proofErr w:type="spellStart"/>
             <w:r>
@@ -2757,7 +2629,7 @@
                 <w:sz w:val="26"/>
                 <w:szCs w:val="26"/>
               </w:rPr>
-              <w:t>iphone</w:t>
+              <w:t>MFi</w:t>
             </w:r>
             <w:proofErr w:type="spellEnd"/>
             <w:r>
@@ -2766,25 +2638,7 @@
                 <w:sz w:val="26"/>
                 <w:szCs w:val="26"/>
               </w:rPr>
-              <w:t xml:space="preserve"> lightning cable uses the most advanced </w:t>
-            </w:r>
-            <w:proofErr w:type="spellStart"/>
-            <w:r>
-              <w:rPr>
-                <w:rFonts w:ascii="Leelawadee" w:hAnsi="Leelawadee" w:cs="Leelawadee"/>
-                <w:sz w:val="26"/>
-                <w:szCs w:val="26"/>
-              </w:rPr>
-              <w:t>MFi</w:t>
-            </w:r>
-            <w:proofErr w:type="spellEnd"/>
-            <w:r>
-              <w:rPr>
-                <w:rFonts w:ascii="Leelawadee" w:hAnsi="Leelawadee" w:cs="Leelawadee"/>
-                <w:sz w:val="26"/>
-                <w:szCs w:val="26"/>
-              </w:rPr>
-              <w:t xml:space="preserve"> certified chip which increases the charging speed. This USB wall charger has passed CE certification, durable housing with overheating, high current and over-voltage protection, suitable smart current, effectively prevent overcharging or short circuit to ensure you and your equipment safe.</w:t>
+              <w:t>-certified Lightning cable with advanced chip for faster charging. The USB wall charger is CE certified and offers protection against overheating, overcurrent, and overvoltage to prevent overcharging or short circuits.</w:t>
             </w:r>
           </w:p>
           <w:p>
@@ -2795,20 +2649,21 @@
                 <w:numId w:val="3"/>
               </w:numPr>
               <w:spacing w:line="276" w:lineRule="auto"/>
-              <w:ind w:left="493"/>
-              <w:rPr>
-                <w:rFonts w:ascii="Leelawadee" w:hAnsi="Leelawadee" w:cs="Leelawadee"/>
-                <w:sz w:val="26"/>
-                <w:szCs w:val="26"/>
-              </w:rPr>
-            </w:pPr>
-            <w:r>
-              <w:rPr>
-                <w:rFonts w:ascii="Leelawadee" w:hAnsi="Leelawadee" w:cs="Leelawadee"/>
-                <w:sz w:val="26"/>
-                <w:szCs w:val="26"/>
-              </w:rPr>
-              <w:t>HIGH QUALITY - We use only the highest quality materials for design and production to ensure that the cable and charger are not cut during charging. The charger is made of insulating material which has the characteristics of high temperature resistance, drop resistance, etc.</w:t>
+              <w:ind w:left="432"/>
+              <w:rPr>
+                <w:rFonts w:ascii="Leelawadee" w:hAnsi="Leelawadee" w:cs="Leelawadee"/>
+                <w:sz w:val="26"/>
+                <w:szCs w:val="26"/>
+              </w:rPr>
+            </w:pPr>
+            <w:r>
+              <w:rPr>
+                <w:rFonts w:ascii="Leelawadee" w:hAnsi="Leelawadee" w:cs="Leelawadee"/>
+                <w:sz w:val="26"/>
+                <w:szCs w:val="26"/>
+              </w:rPr>
+              <w:lastRenderedPageBreak/>
+              <w:t>Durable Build: Made with high-quality materials, the charger is designed to resist high temperatures and drops, while the cable is reinforced to prevent damage during charging.</w:t>
             </w:r>
           </w:p>
           <w:p>
@@ -2819,20 +2674,20 @@
                 <w:numId w:val="3"/>
               </w:numPr>
               <w:spacing w:line="276" w:lineRule="auto"/>
-              <w:ind w:left="493"/>
-              <w:rPr>
-                <w:rFonts w:ascii="Leelawadee" w:hAnsi="Leelawadee" w:cs="Leelawadee"/>
-                <w:sz w:val="26"/>
-                <w:szCs w:val="26"/>
-              </w:rPr>
-            </w:pPr>
-            <w:r>
-              <w:rPr>
-                <w:rFonts w:ascii="Leelawadee" w:hAnsi="Leelawadee" w:cs="Leelawadee"/>
-                <w:sz w:val="26"/>
-                <w:szCs w:val="26"/>
-              </w:rPr>
-              <w:t xml:space="preserve">Perfect Compatibility This Apple </w:t>
+              <w:ind w:left="432"/>
+              <w:rPr>
+                <w:rFonts w:ascii="Leelawadee" w:hAnsi="Leelawadee" w:cs="Leelawadee"/>
+                <w:sz w:val="26"/>
+                <w:szCs w:val="26"/>
+              </w:rPr>
+            </w:pPr>
+            <w:r>
+              <w:rPr>
+                <w:rFonts w:ascii="Leelawadee" w:hAnsi="Leelawadee" w:cs="Leelawadee"/>
+                <w:sz w:val="26"/>
+                <w:szCs w:val="26"/>
+              </w:rPr>
+              <w:t xml:space="preserve">Wide Compatibility: The </w:t>
             </w:r>
             <w:proofErr w:type="spellStart"/>
             <w:r>
@@ -2850,61 +2705,7 @@
                 <w:sz w:val="26"/>
                 <w:szCs w:val="26"/>
               </w:rPr>
-              <w:t xml:space="preserve"> Certified Cable is compatible with all Lightning interface devices for iPhone 12 </w:t>
-            </w:r>
-            <w:proofErr w:type="spellStart"/>
-            <w:r>
-              <w:rPr>
-                <w:rFonts w:ascii="Leelawadee" w:hAnsi="Leelawadee" w:cs="Leelawadee"/>
-                <w:sz w:val="26"/>
-                <w:szCs w:val="26"/>
-              </w:rPr>
-              <w:t>ProMax</w:t>
-            </w:r>
-            <w:proofErr w:type="spellEnd"/>
-            <w:r>
-              <w:rPr>
-                <w:rFonts w:ascii="Leelawadee" w:hAnsi="Leelawadee" w:cs="Leelawadee"/>
-                <w:sz w:val="26"/>
-                <w:szCs w:val="26"/>
-              </w:rPr>
-              <w:t xml:space="preserve">, 12 Pro, 12 Mini, iPhone 11/11 Pro Max, 11 Pro, XR, XS, </w:t>
-            </w:r>
-            <w:proofErr w:type="spellStart"/>
-            <w:r>
-              <w:rPr>
-                <w:rFonts w:ascii="Leelawadee" w:hAnsi="Leelawadee" w:cs="Leelawadee"/>
-                <w:sz w:val="26"/>
-                <w:szCs w:val="26"/>
-              </w:rPr>
-              <w:t>XSMax</w:t>
-            </w:r>
-            <w:proofErr w:type="spellEnd"/>
-            <w:r>
-              <w:rPr>
-                <w:rFonts w:ascii="Leelawadee" w:hAnsi="Leelawadee" w:cs="Leelawadee"/>
-                <w:sz w:val="26"/>
-                <w:szCs w:val="26"/>
-              </w:rPr>
-              <w:t xml:space="preserve">, X, 8Plus, 8, 7 Plus, 6S, iPhone SE, iPad Pro, iPad 2020. iPad Air 2 / iPad Mini, Air </w:t>
-            </w:r>
-            <w:proofErr w:type="spellStart"/>
-            <w:r>
-              <w:rPr>
-                <w:rFonts w:ascii="Leelawadee" w:hAnsi="Leelawadee" w:cs="Leelawadee"/>
-                <w:sz w:val="26"/>
-                <w:szCs w:val="26"/>
-              </w:rPr>
-              <w:t>Posd</w:t>
-            </w:r>
-            <w:proofErr w:type="spellEnd"/>
-            <w:r>
-              <w:rPr>
-                <w:rFonts w:ascii="Leelawadee" w:hAnsi="Leelawadee" w:cs="Leelawadee"/>
-                <w:sz w:val="26"/>
-                <w:szCs w:val="26"/>
-              </w:rPr>
-              <w:t>, iPod Touch (5th Generation)</w:t>
+              <w:t>-certified cable works with all Lightning devices, including iPhone 12 Pro Max, 12 Pro, 11, XR, XS, iPad, iPod Touch, and more.</w:t>
             </w:r>
           </w:p>
           <w:p>
@@ -2915,46 +2716,20 @@
                 <w:numId w:val="3"/>
               </w:numPr>
               <w:spacing w:line="276" w:lineRule="auto"/>
-              <w:ind w:left="403"/>
-              <w:rPr>
-                <w:rFonts w:ascii="Leelawadee" w:hAnsi="Leelawadee" w:cs="Leelawadee"/>
-                <w:sz w:val="26"/>
-                <w:szCs w:val="26"/>
-              </w:rPr>
-            </w:pPr>
-            <w:r>
-              <w:rPr>
-                <w:rFonts w:ascii="Leelawadee" w:hAnsi="Leelawadee" w:cs="Leelawadee"/>
-                <w:sz w:val="26"/>
-                <w:szCs w:val="26"/>
-              </w:rPr>
-              <w:t xml:space="preserve">12 MONTHS RETURN &amp; CONVERSION SERVICE - All cables they buy can enjoy 12 months of free return and exchange service and 24 </w:t>
-            </w:r>
-            <w:proofErr w:type="gramStart"/>
-            <w:r>
-              <w:rPr>
-                <w:rFonts w:ascii="Leelawadee" w:hAnsi="Leelawadee" w:cs="Leelawadee"/>
-                <w:sz w:val="26"/>
-                <w:szCs w:val="26"/>
-              </w:rPr>
-              <w:t>hours</w:t>
-            </w:r>
-            <w:proofErr w:type="gramEnd"/>
-            <w:r>
-              <w:rPr>
-                <w:rFonts w:ascii="Leelawadee" w:hAnsi="Leelawadee" w:cs="Leelawadee"/>
-                <w:sz w:val="26"/>
-                <w:szCs w:val="26"/>
-              </w:rPr>
-              <w:t xml:space="preserve"> customer service. Includes: 1 x iPhone charging cable 2m x 1 and 1 x wall charger</w:t>
-            </w:r>
-            <w:r>
-              <w:rPr>
-                <w:rFonts w:ascii="Leelawadee" w:hAnsi="Leelawadee" w:cs="Leelawadee"/>
-                <w:sz w:val="26"/>
-                <w:szCs w:val="26"/>
-              </w:rPr>
-              <w:t>.</w:t>
+              <w:ind w:left="432"/>
+              <w:rPr>
+                <w:rFonts w:ascii="Leelawadee" w:hAnsi="Leelawadee" w:cs="Leelawadee"/>
+                <w:sz w:val="26"/>
+                <w:szCs w:val="26"/>
+              </w:rPr>
+            </w:pPr>
+            <w:r>
+              <w:rPr>
+                <w:rFonts w:ascii="Leelawadee" w:hAnsi="Leelawadee" w:cs="Leelawadee"/>
+                <w:sz w:val="26"/>
+                <w:szCs w:val="26"/>
+              </w:rPr>
+              <w:t>12-Month Warranty: Includes a 12-month free return and exchange service with 24-hour customer support. Package includes: 1 x 6.6ft Lightning cable and 1 x wall charger.</w:t>
             </w:r>
           </w:p>
         </w:tc>
@@ -3014,39 +2789,29 @@
                 <w:sz w:val="26"/>
                 <w:szCs w:val="26"/>
               </w:rPr>
-              <w:t xml:space="preserve">Xiaomi Redmi VXN4305GL Power Bank 10000mAh with Four Ports, High Capacity, Fast Charging, and Compact Design for Reliable and Convenient Power Supply on the Go in </w:t>
-            </w:r>
-            <w:r>
-              <w:rPr>
-                <w:rFonts w:ascii="Leelawadee" w:hAnsi="Leelawadee" w:cs="Leelawadee"/>
-                <w:sz w:val="26"/>
-                <w:szCs w:val="26"/>
-              </w:rPr>
-              <w:t>white</w:t>
-            </w:r>
-          </w:p>
-          <w:p>
-            <w:pPr>
-              <w:spacing w:line="276" w:lineRule="auto"/>
-              <w:rPr>
-                <w:rFonts w:ascii="Leelawadee" w:hAnsi="Leelawadee" w:cs="Leelawadee"/>
-                <w:sz w:val="26"/>
-                <w:szCs w:val="26"/>
-              </w:rPr>
-            </w:pPr>
-            <w:bookmarkStart w:id="0" w:name="_GoBack"/>
-            <w:bookmarkEnd w:id="0"/>
-          </w:p>
-          <w:p>
-            <w:pPr>
-              <w:spacing w:line="276" w:lineRule="auto"/>
-              <w:rPr>
-                <w:rFonts w:ascii="Leelawadee" w:hAnsi="Leelawadee" w:cs="Leelawadee"/>
-                <w:sz w:val="26"/>
-                <w:szCs w:val="26"/>
-              </w:rPr>
-            </w:pPr>
-            <w:hyperlink r:id="rId14" w:history="1">
+              <w:t>Xiaomi Redmi VXN4305GL 10000mAh Power Bank, 4 Ports, Fast Charging, Compact Design for Reliable On-the-Go Power in White</w:t>
+            </w:r>
+          </w:p>
+          <w:p>
+            <w:pPr>
+              <w:spacing w:line="276" w:lineRule="auto"/>
+              <w:rPr>
+                <w:rFonts w:ascii="Leelawadee" w:hAnsi="Leelawadee" w:cs="Leelawadee"/>
+                <w:sz w:val="26"/>
+                <w:szCs w:val="26"/>
+              </w:rPr>
+            </w:pPr>
+          </w:p>
+          <w:p>
+            <w:pPr>
+              <w:spacing w:line="276" w:lineRule="auto"/>
+              <w:rPr>
+                <w:rFonts w:ascii="Leelawadee" w:hAnsi="Leelawadee" w:cs="Leelawadee"/>
+                <w:sz w:val="26"/>
+                <w:szCs w:val="26"/>
+              </w:rPr>
+            </w:pPr>
+            <w:hyperlink r:id="rId14" w:anchor="from_view=detail_alsolike" w:history="1">
               <w:r>
                 <w:rPr>
                   <w:rStyle w:val="Hyperlink"/>
@@ -3077,7 +2842,7 @@
                 <w:szCs w:val="26"/>
               </w:rPr>
             </w:pPr>
-            <w:hyperlink r:id="rId15" w:history="1">
+            <w:hyperlink r:id="rId15" w:anchor="from_view=detail_alsolike" w:history="1">
               <w:r>
                 <w:rPr>
                   <w:rStyle w:val="Hyperlink"/>
@@ -3085,17 +2850,7 @@
                   <w:sz w:val="26"/>
                   <w:szCs w:val="26"/>
                 </w:rPr>
-                <w:t>https://www.freepik.com/free-photo/portable-power-</w:t>
-              </w:r>
-              <w:r>
-                <w:rPr>
-                  <w:rStyle w:val="Hyperlink"/>
-                  <w:rFonts w:ascii="Leelawadee" w:hAnsi="Leelawadee" w:cs="Leelawadee"/>
-                  <w:sz w:val="26"/>
-                  <w:szCs w:val="26"/>
-                </w:rPr>
-                <w:lastRenderedPageBreak/>
-                <w:t>bank-smartphone-small-white-power-bank-close-up_20249761.htm#from_view=detail_alsolike</w:t>
+                <w:t>https://www.freepik.com/free-photo/portable-power-bank-smartphone-small-white-power-bank-close-up_20249761.htm#from_view=detail_alsolike</w:t>
               </w:r>
             </w:hyperlink>
           </w:p>
@@ -3118,7 +2873,7 @@
                 <w:szCs w:val="26"/>
               </w:rPr>
             </w:pPr>
-            <w:hyperlink r:id="rId16" w:history="1">
+            <w:hyperlink r:id="rId16" w:anchor="from_view=detail_alsolike" w:history="1">
               <w:r>
                 <w:rPr>
                   <w:rStyle w:val="Hyperlink"/>
@@ -3163,7 +2918,6 @@
                 <w:sz w:val="26"/>
                 <w:szCs w:val="26"/>
               </w:rPr>
-              <w:lastRenderedPageBreak/>
               <w:t>EGP777.00</w:t>
             </w:r>
           </w:p>
@@ -3228,6 +2982,26 @@
                 <w:sz w:val="26"/>
                 <w:szCs w:val="26"/>
               </w:rPr>
+              <w:t>Item Dimensions: L x W x Thickness 10L x 3W x 5Th centimeters</w:t>
+            </w:r>
+            <w:bookmarkStart w:id="0" w:name="_GoBack"/>
+            <w:bookmarkEnd w:id="0"/>
+          </w:p>
+          <w:p>
+            <w:pPr>
+              <w:spacing w:line="276" w:lineRule="auto"/>
+              <w:rPr>
+                <w:rFonts w:ascii="Leelawadee" w:hAnsi="Leelawadee" w:cs="Leelawadee"/>
+                <w:sz w:val="26"/>
+                <w:szCs w:val="26"/>
+              </w:rPr>
+            </w:pPr>
+            <w:r>
+              <w:rPr>
+                <w:rFonts w:ascii="Leelawadee" w:hAnsi="Leelawadee" w:cs="Leelawadee"/>
+                <w:sz w:val="26"/>
+                <w:szCs w:val="26"/>
+              </w:rPr>
               <w:t>Battery Capacity: 10000 Milliamp Hours</w:t>
             </w:r>
           </w:p>
@@ -3246,25 +3020,25 @@
                 <w:sz w:val="26"/>
                 <w:szCs w:val="26"/>
               </w:rPr>
+              <w:t>Special Features: Fast Charging</w:t>
+            </w:r>
+          </w:p>
+          <w:p>
+            <w:pPr>
+              <w:spacing w:line="276" w:lineRule="auto"/>
+              <w:rPr>
+                <w:rFonts w:ascii="Leelawadee" w:hAnsi="Leelawadee" w:cs="Leelawadee"/>
+                <w:sz w:val="26"/>
+                <w:szCs w:val="26"/>
+              </w:rPr>
+            </w:pPr>
+            <w:r>
+              <w:rPr>
+                <w:rFonts w:ascii="Leelawadee" w:hAnsi="Leelawadee" w:cs="Leelawadee"/>
+                <w:sz w:val="26"/>
+                <w:szCs w:val="26"/>
+              </w:rPr>
               <w:t>Color: white</w:t>
-            </w:r>
-          </w:p>
-          <w:p>
-            <w:pPr>
-              <w:spacing w:line="276" w:lineRule="auto"/>
-              <w:rPr>
-                <w:rFonts w:ascii="Leelawadee" w:hAnsi="Leelawadee" w:cs="Leelawadee"/>
-                <w:sz w:val="26"/>
-                <w:szCs w:val="26"/>
-              </w:rPr>
-            </w:pPr>
-            <w:r>
-              <w:rPr>
-                <w:rFonts w:ascii="Leelawadee" w:hAnsi="Leelawadee" w:cs="Leelawadee"/>
-                <w:sz w:val="26"/>
-                <w:szCs w:val="26"/>
-              </w:rPr>
-              <w:t>Special Features: Fast Charging</w:t>
             </w:r>
           </w:p>
           <w:p>
@@ -3363,7 +3137,6 @@
                 <w:sz w:val="26"/>
                 <w:szCs w:val="26"/>
               </w:rPr>
-              <w:lastRenderedPageBreak/>
               <w:t>Item Weight: 200 Grams</w:t>
             </w:r>
           </w:p>
@@ -3378,14 +3151,6 @@
                 <w:szCs w:val="26"/>
               </w:rPr>
             </w:pPr>
-            <w:r>
-              <w:rPr>
-                <w:rFonts w:ascii="Leelawadee" w:hAnsi="Leelawadee" w:cs="Leelawadee"/>
-                <w:sz w:val="26"/>
-                <w:szCs w:val="26"/>
-              </w:rPr>
-              <w:t>Item Dimensions: L x W x Thickness 10L x 3W x 5Th centimeters</w:t>
-            </w:r>
           </w:p>
         </w:tc>
       </w:tr>
@@ -4495,7 +4260,7 @@
 </file>
 
 <file path=customXml/itemProps1.xml><?xml version="1.0" encoding="utf-8"?>
-<ds:datastoreItem xmlns:ds="http://schemas.openxmlformats.org/officeDocument/2006/customXml" ds:itemID="{27374B30-C92C-451E-BC4C-2B42D2DC31F7}">
+<ds:datastoreItem xmlns:ds="http://schemas.openxmlformats.org/officeDocument/2006/customXml" ds:itemID="{DEA4FCCD-7317-4751-ACF5-F01BD11624A9}">
   <ds:schemaRefs>
     <ds:schemaRef ds:uri="http://schemas.openxmlformats.org/officeDocument/2006/bibliography"/>
   </ds:schemaRefs>

</xml_diff>